<commit_message>
Debugging, bearbeiten funktioniert wieder
</commit_message>
<xml_diff>
--- a/src/main/resources/Nachdenkzettel/NachdenkzettelVererbung - Kopie.docx
+++ b/src/main/resources/Nachdenkzettel/NachdenkzettelVererbung - Kopie.docx
@@ -105,20 +105,10 @@
     </w:p>
     <w:p>
       <w:r>
-        <w:t>Hier wird es zu einem Kompilierungsfehler kommen, da die Variable „x“ vom Typ „X“ ist, die Klasse „X“ die Methode „</w:t>
-      </w:r>
-      <w:proofErr w:type="spellStart"/>
-      <w:proofErr w:type="gramStart"/>
-      <w:r>
-        <w:t>newMethodinB</w:t>
-      </w:r>
-      <w:proofErr w:type="spellEnd"/>
-      <w:r>
-        <w:t>(</w:t>
-      </w:r>
-      <w:proofErr w:type="gramEnd"/>
-      <w:r>
-        <w:t>)</w:t>
+        <w:t>Hier wird es zu einem Kompilierungsfehler kommen, da die Variable „x“ vom Typ „X“ ist, die Klasse „X“ die Methode „newMethodinB</w:t>
+      </w:r>
+      <w:r>
+        <w:t>()</w:t>
       </w:r>
       <w:r>
         <w:t>“ gar nicht kennt, es werden nämlich nur auf Methoden zugegriffen, die in der Klasse „X“ definiert sind. Lösungen könnten sein:</w:t>
@@ -141,46 +131,15 @@
         <w:ind w:left="1080"/>
       </w:pPr>
       <w:r>
-        <w:t xml:space="preserve">B </w:t>
-      </w:r>
-      <w:proofErr w:type="spellStart"/>
-      <w:r>
-        <w:t>b</w:t>
-      </w:r>
-      <w:proofErr w:type="spellEnd"/>
-      <w:r>
-        <w:t xml:space="preserve"> = </w:t>
-      </w:r>
-      <w:proofErr w:type="spellStart"/>
-      <w:r>
-        <w:t>new</w:t>
-      </w:r>
-      <w:proofErr w:type="spellEnd"/>
-      <w:r>
-        <w:t xml:space="preserve"> </w:t>
-      </w:r>
-      <w:proofErr w:type="gramStart"/>
-      <w:r>
-        <w:t>B(</w:t>
-      </w:r>
-      <w:proofErr w:type="gramEnd"/>
-      <w:r>
-        <w:t>);</w:t>
+        <w:t>B b = new B();</w:t>
       </w:r>
     </w:p>
     <w:p>
       <w:pPr>
         <w:ind w:left="1080"/>
       </w:pPr>
-      <w:proofErr w:type="spellStart"/>
-      <w:proofErr w:type="gramStart"/>
-      <w:r>
-        <w:t>b.newMethodinB</w:t>
-      </w:r>
-      <w:proofErr w:type="spellEnd"/>
-      <w:proofErr w:type="gramEnd"/>
-      <w:r>
-        <w:t>();</w:t>
+      <w:r>
+        <w:t>b.newMethodinB();</w:t>
       </w:r>
     </w:p>
     <w:p/>
@@ -193,20 +152,7 @@
         </w:numPr>
       </w:pPr>
       <w:r>
-        <w:t>Die Methode „</w:t>
-      </w:r>
-      <w:proofErr w:type="spellStart"/>
-      <w:proofErr w:type="gramStart"/>
-      <w:r>
-        <w:t>newMethodinB</w:t>
-      </w:r>
-      <w:proofErr w:type="spellEnd"/>
-      <w:r>
-        <w:t>(</w:t>
-      </w:r>
-      <w:proofErr w:type="gramEnd"/>
-      <w:r>
-        <w:t>)“ der Klasse X hinzufügen</w:t>
+        <w:t>Die Methode „newMethodinB()“ der Klasse X hinzufügen</w:t>
       </w:r>
       <w:r>
         <w:t xml:space="preserve">, </w:t>
@@ -254,26 +200,13 @@
         <w:ind w:left="1080"/>
       </w:pPr>
       <w:r>
-        <w:t>((B)x</w:t>
-      </w:r>
-      <w:proofErr w:type="gramStart"/>
-      <w:r>
-        <w:t>).</w:t>
-      </w:r>
-      <w:proofErr w:type="spellStart"/>
-      <w:r>
-        <w:t>newMethodinB</w:t>
-      </w:r>
-      <w:proofErr w:type="spellEnd"/>
-      <w:proofErr w:type="gramEnd"/>
-      <w:r>
-        <w:t>();</w:t>
-      </w:r>
-    </w:p>
-    <w:p>
-      <w:pPr>
-        <w:pStyle w:val="Listenabsatz"/>
-      </w:pPr>
+        <w:t>((B)x).newMethodinB();</w:t>
+      </w:r>
+    </w:p>
+    <w:p>
+      <w:r>
+        <w:t>Je nach Anwendungsfall würde ich Methode 1 oder 2 präferieren</w:t>
+      </w:r>
     </w:p>
     <w:p>
       <w:pPr>
@@ -323,11 +256,9 @@
       <w:r>
         <w:t xml:space="preserve">Bei der Annahme, dass String nicht final ist, wäre der Code </w:t>
       </w:r>
-      <w:proofErr w:type="spellStart"/>
       <w:r>
         <w:t>so weit</w:t>
       </w:r>
-      <w:proofErr w:type="spellEnd"/>
       <w:r>
         <w:t xml:space="preserve"> korrekt</w:t>
       </w:r>
@@ -341,15 +272,7 @@
         </w:numPr>
       </w:pPr>
       <w:r>
-        <w:t>Was passieren kann, ist dass der Code zwar erstmal akzeptiert wird, die Erstellung der Filenames bei manchen Betriebssystemen jedoch fehlschlagen könnte, da unterschiedliche Betriebssysteme unterschiedliche Anforderungen an Dateinamen haben (</w:t>
-      </w:r>
-      <w:proofErr w:type="spellStart"/>
-      <w:r>
-        <w:t>z.B</w:t>
-      </w:r>
-      <w:proofErr w:type="spellEnd"/>
-      <w:r>
-        <w:t xml:space="preserve"> bestimmte Zeichen, Länge etc.). Außerdem könnte die Übergabe an ein Betriebssystem in Form eines Strings ebenfalls verschlagen.</w:t>
+        <w:t>Was passieren kann, ist dass der Code zwar erstmal akzeptiert wird, die Erstellung der Filenames bei manchen Betriebssystemen jedoch fehlschlagen könnte, da unterschiedliche Betriebssysteme unterschiedliche Anforderungen an Dateinamen haben (z.B bestimmte Zeichen, Länge etc.). Außerdem könnte die Übergabe an ein Betriebssystem in Form eines Strings ebenfalls verschlagen.</w:t>
       </w:r>
     </w:p>
     <w:p>

</xml_diff>